<commit_message>
Addd new model offre emploi
</commit_message>
<xml_diff>
--- a/documents/نموذج عرض عمل.docx
+++ b/documents/نموذج عرض عمل.docx
@@ -2,49 +2,6 @@
 <file path=word/document.xml><?xml version="1.0" encoding="utf-8"?>
 <w:document xmlns:wpc="http://schemas.microsoft.com/office/word/2010/wordprocessingCanvas" xmlns:mc="http://schemas.openxmlformats.org/markup-compatibility/2006" xmlns:o="urn:schemas-microsoft-com:office:office" xmlns:r="http://schemas.openxmlformats.org/officeDocument/2006/relationships" xmlns:m="http://schemas.openxmlformats.org/officeDocument/2006/math" xmlns:v="urn:schemas-microsoft-com:vml" xmlns:wp14="http://schemas.microsoft.com/office/word/2010/wordprocessingDrawing" xmlns:wp="http://schemas.openxmlformats.org/drawingml/2006/wordprocessingDrawing" xmlns:w10="urn:schemas-microsoft-com:office:word" xmlns:w="http://schemas.openxmlformats.org/wordprocessingml/2006/main" xmlns:w14="http://schemas.microsoft.com/office/word/2010/wordml" xmlns:w15="http://schemas.microsoft.com/office/word/2012/wordml" xmlns:wpg="http://schemas.microsoft.com/office/word/2010/wordprocessingGroup" xmlns:wpi="http://schemas.microsoft.com/office/word/2010/wordprocessingInk" xmlns:wne="http://schemas.microsoft.com/office/word/2006/wordml" xmlns:wps="http://schemas.microsoft.com/office/word/2010/wordprocessingShape" mc:Ignorable="w14 w15 wp14">
   <w:body>
-    <w:p>
-      <w:pPr>
-        <w:ind w:right="137"/>
-        <w:jc w:val="center"/>
-        <w:rPr>
-          <w:b/>
-          <w:bCs/>
-          <w:sz w:val="28"/>
-          <w:szCs w:val="28"/>
-        </w:rPr>
-      </w:pPr>
-      <w:bookmarkStart w:id="0" w:name="_GoBack"/>
-    </w:p>
-    <w:bookmarkEnd w:id="0"/>
-    <w:p>
-      <w:pPr>
-        <w:ind w:right="137"/>
-        <w:jc w:val="center"/>
-        <w:rPr>
-          <w:sz w:val="36"/>
-          <w:szCs w:val="36"/>
-          <w:lang w:val="af-ZA" w:bidi="ar-DZ"/>
-        </w:rPr>
-      </w:pPr>
-      <w:r>
-        <w:rPr>
-          <w:b/>
-          <w:bCs/>
-          <w:sz w:val="28"/>
-          <w:szCs w:val="28"/>
-        </w:rPr>
-        <w:t xml:space="preserve"> </w:t>
-      </w:r>
-      <w:r>
-        <w:rPr>
-          <w:b/>
-          <w:bCs/>
-          <w:sz w:val="28"/>
-          <w:szCs w:val="28"/>
-        </w:rPr>
-        <w:t xml:space="preserve"> </w:t>
-      </w:r>
-    </w:p>
     <w:p>
       <w:pPr>
         <w:tabs>
@@ -56,20 +13,19 @@
           <w:rFonts w:ascii="Arabic Typesetting" w:hAnsi="Arabic Typesetting" w:cs="Arabic Typesetting"/>
           <w:b/>
           <w:bCs/>
-          <w:sz w:val="48"/>
-          <w:szCs w:val="48"/>
+          <w:sz w:val="40"/>
+          <w:szCs w:val="40"/>
           <w:rtl/>
           <w:lang w:val="af-ZA" w:bidi="ar-DZ"/>
         </w:rPr>
       </w:pPr>
-      <w:proofErr w:type="gramStart"/>
       <w:r>
         <w:rPr>
           <w:rFonts w:ascii="Arabic Typesetting" w:hAnsi="Arabic Typesetting" w:cs="Arabic Typesetting"/>
           <w:b/>
           <w:bCs/>
-          <w:sz w:val="48"/>
-          <w:szCs w:val="48"/>
+          <w:sz w:val="40"/>
+          <w:szCs w:val="40"/>
           <w:rtl/>
           <w:lang w:val="af-ZA" w:bidi="ar-DZ"/>
         </w:rPr>
@@ -80,8 +36,8 @@
           <w:rFonts w:ascii="Arabic Typesetting" w:hAnsi="Arabic Typesetting" w:cs="Arabic Typesetting"/>
           <w:b/>
           <w:bCs/>
-          <w:sz w:val="48"/>
-          <w:szCs w:val="48"/>
+          <w:sz w:val="40"/>
+          <w:szCs w:val="40"/>
           <w:rtl/>
           <w:lang w:val="af-ZA" w:bidi="ar-DZ"/>
         </w:rPr>
@@ -92,20 +48,68 @@
           <w:rFonts w:ascii="Arabic Typesetting" w:hAnsi="Arabic Typesetting" w:cs="Arabic Typesetting"/>
           <w:b/>
           <w:bCs/>
-          <w:sz w:val="48"/>
-          <w:szCs w:val="48"/>
-          <w:rtl/>
-          <w:lang w:val="af-ZA" w:bidi="ar-DZ"/>
-        </w:rPr>
-        <w:t>:...................</w:t>
+          <w:sz w:val="40"/>
+          <w:szCs w:val="40"/>
+          <w:rtl/>
+          <w:lang w:val="af-ZA" w:bidi="ar-DZ"/>
+        </w:rPr>
+        <w:t>:</w:t>
+      </w:r>
+      <w:r>
+        <w:rPr>
+          <w:rFonts w:ascii="Arabic Typesetting" w:hAnsi="Arabic Typesetting" w:cs="Arabic Typesetting" w:hint="cs"/>
+          <w:b/>
+          <w:bCs/>
+          <w:sz w:val="40"/>
+          <w:szCs w:val="40"/>
+          <w:rtl/>
+          <w:lang w:val="af-ZA" w:bidi="ar-DZ"/>
+        </w:rPr>
+        <w:t xml:space="preserve"> </w:t>
       </w:r>
       <w:r>
         <w:rPr>
           <w:rFonts w:ascii="Arabic Typesetting" w:hAnsi="Arabic Typesetting" w:cs="Arabic Typesetting"/>
           <w:b/>
           <w:bCs/>
-          <w:sz w:val="48"/>
-          <w:szCs w:val="48"/>
+          <w:sz w:val="40"/>
+          <w:szCs w:val="40"/>
+          <w:rtl/>
+          <w:lang w:val="af-ZA" w:bidi="ar-DZ"/>
+        </w:rPr>
+        <w:t>......</w:t>
+      </w:r>
+      <w:r>
+        <w:rPr>
+          <w:rFonts w:ascii="Arabic Typesetting" w:hAnsi="Arabic Typesetting" w:cs="Arabic Typesetting" w:hint="cs"/>
+          <w:b/>
+          <w:bCs/>
+          <w:sz w:val="40"/>
+          <w:szCs w:val="40"/>
+          <w:rtl/>
+          <w:lang w:val="af-ZA" w:bidi="ar-DZ"/>
+        </w:rPr>
+        <w:t>......</w:t>
+      </w:r>
+      <w:r>
+        <w:rPr>
+          <w:rFonts w:ascii="Arabic Typesetting" w:hAnsi="Arabic Typesetting" w:cs="Arabic Typesetting"/>
+          <w:b/>
+          <w:bCs/>
+          <w:sz w:val="40"/>
+          <w:szCs w:val="40"/>
+          <w:rtl/>
+          <w:lang w:val="af-ZA" w:bidi="ar-DZ"/>
+        </w:rPr>
+        <w:t>.............</w:t>
+      </w:r>
+      <w:r>
+        <w:rPr>
+          <w:rFonts w:ascii="Arabic Typesetting" w:hAnsi="Arabic Typesetting" w:cs="Arabic Typesetting"/>
+          <w:b/>
+          <w:bCs/>
+          <w:sz w:val="40"/>
+          <w:szCs w:val="40"/>
           <w:lang w:val="af-ZA" w:bidi="ar-DZ"/>
         </w:rPr>
         <w:t>..</w:t>
@@ -115,8 +119,8 @@
           <w:rFonts w:ascii="Arabic Typesetting" w:hAnsi="Arabic Typesetting" w:cs="Arabic Typesetting"/>
           <w:b/>
           <w:bCs/>
-          <w:sz w:val="48"/>
-          <w:szCs w:val="48"/>
+          <w:sz w:val="40"/>
+          <w:szCs w:val="40"/>
           <w:rtl/>
           <w:lang w:val="af-ZA" w:bidi="ar-DZ"/>
         </w:rPr>
@@ -127,8 +131,8 @@
           <w:rFonts w:ascii="Arabic Typesetting" w:hAnsi="Arabic Typesetting" w:cs="Arabic Typesetting"/>
           <w:b/>
           <w:bCs/>
-          <w:sz w:val="48"/>
-          <w:szCs w:val="48"/>
+          <w:sz w:val="40"/>
+          <w:szCs w:val="40"/>
           <w:lang w:val="af-ZA" w:bidi="ar-DZ"/>
         </w:rPr>
         <w:t>.......................</w:t>
@@ -138,8 +142,8 @@
           <w:rFonts w:ascii="Arabic Typesetting" w:hAnsi="Arabic Typesetting" w:cs="Arabic Typesetting"/>
           <w:b/>
           <w:bCs/>
-          <w:sz w:val="48"/>
-          <w:szCs w:val="48"/>
+          <w:sz w:val="40"/>
+          <w:szCs w:val="40"/>
           <w:rtl/>
           <w:lang w:val="af-ZA" w:bidi="ar-DZ"/>
         </w:rPr>
@@ -150,14 +154,13 @@
           <w:rFonts w:ascii="Arabic Typesetting" w:hAnsi="Arabic Typesetting" w:cs="Arabic Typesetting"/>
           <w:b/>
           <w:bCs/>
-          <w:sz w:val="48"/>
-          <w:szCs w:val="48"/>
+          <w:sz w:val="40"/>
+          <w:szCs w:val="40"/>
           <w:rtl/>
           <w:lang w:val="af-ZA" w:bidi="ar-DZ"/>
         </w:rPr>
         <w:t>.</w:t>
       </w:r>
-      <w:proofErr w:type="gramEnd"/>
     </w:p>
     <w:p>
       <w:pPr>
@@ -171,22 +174,21 @@
           <w:rFonts w:ascii="Arabic Typesetting" w:hAnsi="Arabic Typesetting" w:cs="Arabic Typesetting"/>
           <w:b/>
           <w:bCs/>
-          <w:sz w:val="48"/>
-          <w:szCs w:val="48"/>
+          <w:sz w:val="40"/>
+          <w:szCs w:val="40"/>
           <w:rtl/>
           <w:lang w:val="af-ZA" w:bidi="ar-DZ"/>
         </w:rPr>
       </w:pPr>
-      <w:proofErr w:type="gramStart"/>
       <w:r>
         <w:rPr>
           <w:rFonts w:ascii="Arabic Typesetting" w:hAnsi="Arabic Typesetting" w:cs="Arabic Typesetting"/>
           <w:b/>
           <w:bCs/>
-          <w:sz w:val="48"/>
-          <w:szCs w:val="48"/>
-          <w:rtl/>
-          <w:lang w:val="en-US" w:bidi="ar-DZ"/>
+          <w:sz w:val="40"/>
+          <w:szCs w:val="40"/>
+          <w:rtl/>
+          <w:lang w:val="af-ZA" w:bidi="ar-DZ"/>
         </w:rPr>
         <w:t>ال</w:t>
       </w:r>
@@ -195,8 +197,8 @@
           <w:rFonts w:ascii="Arabic Typesetting" w:hAnsi="Arabic Typesetting" w:cs="Arabic Typesetting"/>
           <w:b/>
           <w:bCs/>
-          <w:sz w:val="48"/>
-          <w:szCs w:val="48"/>
+          <w:sz w:val="40"/>
+          <w:szCs w:val="40"/>
           <w:rtl/>
           <w:lang w:val="af-ZA" w:bidi="ar-DZ"/>
         </w:rPr>
@@ -207,14 +209,61 @@
           <w:rFonts w:ascii="Arabic Typesetting" w:hAnsi="Arabic Typesetting" w:cs="Arabic Typesetting"/>
           <w:b/>
           <w:bCs/>
-          <w:sz w:val="48"/>
-          <w:szCs w:val="48"/>
-          <w:rtl/>
-          <w:lang w:val="af-ZA" w:bidi="ar-DZ"/>
-        </w:rPr>
-        <w:t>:............................................</w:t>
-      </w:r>
-      <w:proofErr w:type="gramEnd"/>
+          <w:sz w:val="40"/>
+          <w:szCs w:val="40"/>
+          <w:rtl/>
+          <w:lang w:val="af-ZA" w:bidi="ar-DZ"/>
+        </w:rPr>
+        <w:t>:</w:t>
+      </w:r>
+      <w:r>
+        <w:rPr>
+          <w:rFonts w:ascii="Arabic Typesetting" w:hAnsi="Arabic Typesetting" w:cs="Arabic Typesetting" w:hint="cs"/>
+          <w:b/>
+          <w:bCs/>
+          <w:sz w:val="40"/>
+          <w:szCs w:val="40"/>
+          <w:rtl/>
+          <w:lang w:val="af-ZA" w:bidi="ar-DZ"/>
+        </w:rPr>
+        <w:t xml:space="preserve"> </w:t>
+      </w:r>
+      <w:r>
+        <w:rPr>
+          <w:rFonts w:ascii="Arabic Typesetting" w:hAnsi="Arabic Typesetting" w:cs="Arabic Typesetting"/>
+          <w:b/>
+          <w:bCs/>
+          <w:sz w:val="40"/>
+          <w:szCs w:val="40"/>
+          <w:rtl/>
+          <w:lang w:val="af-ZA" w:bidi="ar-DZ"/>
+        </w:rPr>
+        <w:t>...</w:t>
+      </w:r>
+      <w:r>
+        <w:rPr>
+          <w:rFonts w:ascii="Arabic Typesetting" w:hAnsi="Arabic Typesetting" w:cs="Arabic Typesetting" w:hint="cs"/>
+          <w:b/>
+          <w:bCs/>
+          <w:sz w:val="40"/>
+          <w:szCs w:val="40"/>
+          <w:rtl/>
+          <w:lang w:val="af-ZA" w:bidi="ar-DZ"/>
+        </w:rPr>
+        <w:t>......................</w:t>
+      </w:r>
+      <w:r>
+        <w:rPr>
+          <w:rFonts w:ascii="Arabic Typesetting" w:hAnsi="Arabic Typesetting" w:cs="Arabic Typesetting"/>
+          <w:b/>
+          <w:bCs/>
+          <w:sz w:val="40"/>
+          <w:szCs w:val="40"/>
+          <w:rtl/>
+          <w:lang w:val="af-ZA" w:bidi="ar-DZ"/>
+        </w:rPr>
+        <w:t>.........................................</w:t>
+      </w:r>
     </w:p>
     <w:p>
       <w:pPr>
@@ -228,8 +277,8 @@
           <w:rFonts w:ascii="Arabic Typesetting" w:hAnsi="Arabic Typesetting" w:cs="Arabic Typesetting"/>
           <w:b/>
           <w:bCs/>
-          <w:sz w:val="48"/>
-          <w:szCs w:val="48"/>
+          <w:sz w:val="40"/>
+          <w:szCs w:val="40"/>
           <w:lang w:val="af-ZA" w:bidi="ar-DZ"/>
         </w:rPr>
       </w:pPr>
@@ -238,34 +287,68 @@
           <w:rFonts w:ascii="Arabic Typesetting" w:hAnsi="Arabic Typesetting" w:cs="Arabic Typesetting"/>
           <w:b/>
           <w:bCs/>
-          <w:sz w:val="48"/>
-          <w:szCs w:val="48"/>
-          <w:rtl/>
-          <w:lang w:val="af-ZA" w:bidi="ar-DZ"/>
-        </w:rPr>
-        <w:t xml:space="preserve">المسؤول المكلف </w:t>
-      </w:r>
-      <w:proofErr w:type="gramStart"/>
+          <w:sz w:val="40"/>
+          <w:szCs w:val="40"/>
+          <w:rtl/>
+          <w:lang w:val="af-ZA" w:bidi="ar-DZ"/>
+        </w:rPr>
+        <w:t>المسؤول المكلف بالتنصيب:</w:t>
+      </w:r>
+      <w:r>
+        <w:rPr>
+          <w:rFonts w:ascii="Arabic Typesetting" w:hAnsi="Arabic Typesetting" w:cs="Arabic Typesetting" w:hint="cs"/>
+          <w:b/>
+          <w:bCs/>
+          <w:sz w:val="40"/>
+          <w:szCs w:val="40"/>
+          <w:rtl/>
+          <w:lang w:val="af-ZA" w:bidi="ar-DZ"/>
+        </w:rPr>
+        <w:t xml:space="preserve"> </w:t>
+      </w:r>
       <w:r>
         <w:rPr>
           <w:rFonts w:ascii="Arabic Typesetting" w:hAnsi="Arabic Typesetting" w:cs="Arabic Typesetting"/>
           <w:b/>
           <w:bCs/>
-          <w:sz w:val="48"/>
-          <w:szCs w:val="48"/>
-          <w:rtl/>
-          <w:lang w:val="af-ZA" w:bidi="ar-DZ"/>
-        </w:rPr>
-        <w:t>بالتنصيب:..................................</w:t>
-      </w:r>
-      <w:proofErr w:type="gramEnd"/>
+          <w:sz w:val="40"/>
+          <w:szCs w:val="40"/>
+          <w:rtl/>
+          <w:lang w:val="af-ZA" w:bidi="ar-DZ"/>
+        </w:rPr>
+        <w:t>....</w:t>
+      </w:r>
+      <w:r>
+        <w:rPr>
+          <w:rFonts w:ascii="Arabic Typesetting" w:hAnsi="Arabic Typesetting" w:cs="Arabic Typesetting" w:hint="cs"/>
+          <w:b/>
+          <w:bCs/>
+          <w:sz w:val="40"/>
+          <w:szCs w:val="40"/>
+          <w:rtl/>
+          <w:lang w:val="af-ZA" w:bidi="ar-DZ"/>
+        </w:rPr>
+        <w:t>......</w:t>
+      </w:r>
       <w:r>
         <w:rPr>
           <w:rFonts w:ascii="Arabic Typesetting" w:hAnsi="Arabic Typesetting" w:cs="Arabic Typesetting"/>
           <w:b/>
           <w:bCs/>
-          <w:sz w:val="48"/>
-          <w:szCs w:val="48"/>
+          <w:sz w:val="40"/>
+          <w:szCs w:val="40"/>
+          <w:rtl/>
+          <w:lang w:val="af-ZA" w:bidi="ar-DZ"/>
+        </w:rPr>
+        <w:t>..............................</w:t>
+      </w:r>
+      <w:r>
+        <w:rPr>
+          <w:rFonts w:ascii="Arabic Typesetting" w:hAnsi="Arabic Typesetting" w:cs="Arabic Typesetting"/>
+          <w:b/>
+          <w:bCs/>
+          <w:sz w:val="40"/>
+          <w:szCs w:val="40"/>
           <w:rtl/>
           <w:lang w:val="af-ZA" w:bidi="ar-DZ"/>
         </w:rPr>
@@ -276,292 +359,72 @@
           <w:rFonts w:ascii="Arabic Typesetting" w:hAnsi="Arabic Typesetting" w:cs="Arabic Typesetting"/>
           <w:b/>
           <w:bCs/>
-          <w:sz w:val="48"/>
-          <w:szCs w:val="48"/>
-          <w:lang w:val="af-ZA" w:bidi="ar-DZ"/>
-        </w:rPr>
-        <w:t xml:space="preserve">                      </w:t>
+          <w:sz w:val="40"/>
+          <w:szCs w:val="40"/>
+          <w:lang w:val="af-ZA" w:bidi="ar-DZ"/>
+        </w:rPr>
+        <w:t xml:space="preserve">  </w:t>
+      </w:r>
+      <w:r>
+        <w:rPr>
+          <w:rFonts w:ascii="Arabic Typesetting" w:hAnsi="Arabic Typesetting" w:cs="Arabic Typesetting" w:hint="cs"/>
+          <w:b/>
+          <w:bCs/>
+          <w:sz w:val="40"/>
+          <w:szCs w:val="40"/>
+          <w:rtl/>
+          <w:lang w:val="af-ZA" w:bidi="ar-DZ"/>
+        </w:rPr>
+        <w:t xml:space="preserve">                           </w:t>
       </w:r>
       <w:r>
         <w:rPr>
           <w:rFonts w:ascii="Arabic Typesetting" w:hAnsi="Arabic Typesetting" w:cs="Arabic Typesetting"/>
           <w:b/>
           <w:bCs/>
-          <w:sz w:val="48"/>
-          <w:szCs w:val="48"/>
-          <w:rtl/>
-          <w:lang w:val="af-ZA" w:bidi="ar-DZ"/>
-        </w:rPr>
-        <w:t xml:space="preserve">عدد </w:t>
-      </w:r>
-      <w:proofErr w:type="gramStart"/>
+          <w:sz w:val="40"/>
+          <w:szCs w:val="40"/>
+          <w:lang w:val="af-ZA" w:bidi="ar-DZ"/>
+        </w:rPr>
+        <w:t xml:space="preserve">                  </w:t>
+      </w:r>
       <w:r>
         <w:rPr>
           <w:rFonts w:ascii="Arabic Typesetting" w:hAnsi="Arabic Typesetting" w:cs="Arabic Typesetting"/>
           <w:b/>
           <w:bCs/>
-          <w:sz w:val="48"/>
-          <w:szCs w:val="48"/>
-          <w:rtl/>
-          <w:lang w:val="af-ZA" w:bidi="ar-DZ"/>
-        </w:rPr>
-        <w:t>العمال:..........</w:t>
-      </w:r>
-      <w:proofErr w:type="gramEnd"/>
+          <w:sz w:val="40"/>
+          <w:szCs w:val="40"/>
+          <w:rtl/>
+          <w:lang w:val="af-ZA" w:bidi="ar-DZ"/>
+        </w:rPr>
+        <w:t>عدد العمال:</w:t>
+      </w:r>
+      <w:r>
+        <w:rPr>
+          <w:rFonts w:ascii="Arabic Typesetting" w:hAnsi="Arabic Typesetting" w:cs="Arabic Typesetting" w:hint="cs"/>
+          <w:b/>
+          <w:bCs/>
+          <w:sz w:val="40"/>
+          <w:szCs w:val="40"/>
+          <w:rtl/>
+          <w:lang w:val="af-ZA" w:bidi="ar-DZ"/>
+        </w:rPr>
+        <w:t xml:space="preserve"> </w:t>
+      </w:r>
+      <w:r>
+        <w:rPr>
+          <w:rFonts w:ascii="Arabic Typesetting" w:hAnsi="Arabic Typesetting" w:cs="Arabic Typesetting"/>
+          <w:b/>
+          <w:bCs/>
+          <w:sz w:val="40"/>
+          <w:szCs w:val="40"/>
+          <w:rtl/>
+          <w:lang w:val="af-ZA" w:bidi="ar-DZ"/>
+        </w:rPr>
+        <w:t>..........</w:t>
+      </w:r>
     </w:p>
-    <w:tbl>
-      <w:tblPr>
-        <w:tblStyle w:val="Grilledutableau"/>
-        <w:tblpPr w:leftFromText="141" w:rightFromText="141" w:vertAnchor="text" w:horzAnchor="margin" w:tblpXSpec="right" w:tblpY="94"/>
-        <w:bidiVisual/>
-        <w:tblW w:w="0" w:type="auto"/>
-        <w:tblLook w:val="04A0" w:firstRow="1" w:lastRow="0" w:firstColumn="1" w:lastColumn="0" w:noHBand="0" w:noVBand="1"/>
-      </w:tblPr>
-      <w:tblGrid>
-        <w:gridCol w:w="1297"/>
-        <w:gridCol w:w="1234"/>
-        <w:gridCol w:w="1171"/>
-        <w:gridCol w:w="1522"/>
-      </w:tblGrid>
-      <w:tr>
-        <w:trPr>
-          <w:trHeight w:val="237"/>
-        </w:trPr>
-        <w:tc>
-          <w:tcPr>
-            <w:tcW w:w="1297" w:type="dxa"/>
-          </w:tcPr>
-          <w:p>
-            <w:pPr>
-              <w:tabs>
-                <w:tab w:val="left" w:pos="-142"/>
-              </w:tabs>
-              <w:bidi/>
-              <w:ind w:right="137"/>
-              <w:jc w:val="center"/>
-              <w:rPr>
-                <w:rFonts w:ascii="Arabic Typesetting" w:hAnsi="Arabic Typesetting" w:cs="Arabic Typesetting"/>
-                <w:b/>
-                <w:bCs/>
-                <w:sz w:val="40"/>
-                <w:szCs w:val="40"/>
-                <w:rtl/>
-                <w:lang w:val="af-ZA" w:bidi="ar-DZ"/>
-              </w:rPr>
-            </w:pPr>
-            <w:r>
-              <w:rPr>
-                <w:rFonts w:ascii="Arabic Typesetting" w:hAnsi="Arabic Typesetting" w:cs="Arabic Typesetting"/>
-                <w:b/>
-                <w:bCs/>
-                <w:sz w:val="32"/>
-                <w:szCs w:val="32"/>
-              </w:rPr>
-              <w:t>ANSEJ</w:t>
-            </w:r>
-          </w:p>
-        </w:tc>
-        <w:tc>
-          <w:tcPr>
-            <w:tcW w:w="1234" w:type="dxa"/>
-          </w:tcPr>
-          <w:p>
-            <w:pPr>
-              <w:tabs>
-                <w:tab w:val="left" w:pos="-142"/>
-              </w:tabs>
-              <w:bidi/>
-              <w:ind w:right="137"/>
-              <w:jc w:val="center"/>
-              <w:rPr>
-                <w:rFonts w:ascii="Arabic Typesetting" w:hAnsi="Arabic Typesetting" w:cs="Arabic Typesetting"/>
-                <w:b/>
-                <w:bCs/>
-                <w:sz w:val="40"/>
-                <w:szCs w:val="40"/>
-                <w:rtl/>
-                <w:lang w:val="af-ZA" w:bidi="ar-DZ"/>
-              </w:rPr>
-            </w:pPr>
-            <w:r>
-              <w:rPr>
-                <w:rFonts w:ascii="Arabic Typesetting" w:hAnsi="Arabic Typesetting" w:cs="Arabic Typesetting"/>
-                <w:b/>
-                <w:bCs/>
-                <w:sz w:val="32"/>
-                <w:szCs w:val="32"/>
-              </w:rPr>
-              <w:t>CNAC</w:t>
-            </w:r>
-          </w:p>
-        </w:tc>
-        <w:tc>
-          <w:tcPr>
-            <w:tcW w:w="1171" w:type="dxa"/>
-          </w:tcPr>
-          <w:p>
-            <w:pPr>
-              <w:tabs>
-                <w:tab w:val="left" w:pos="-142"/>
-              </w:tabs>
-              <w:bidi/>
-              <w:ind w:right="137"/>
-              <w:jc w:val="center"/>
-              <w:rPr>
-                <w:rFonts w:ascii="Arabic Typesetting" w:hAnsi="Arabic Typesetting" w:cs="Arabic Typesetting"/>
-                <w:b/>
-                <w:bCs/>
-                <w:sz w:val="40"/>
-                <w:szCs w:val="40"/>
-                <w:rtl/>
-                <w:lang w:val="af-ZA" w:bidi="ar-DZ"/>
-              </w:rPr>
-            </w:pPr>
-            <w:r>
-              <w:rPr>
-                <w:rFonts w:ascii="Arabic Typesetting" w:hAnsi="Arabic Typesetting" w:cs="Arabic Typesetting"/>
-                <w:b/>
-                <w:bCs/>
-                <w:sz w:val="32"/>
-                <w:szCs w:val="32"/>
-              </w:rPr>
-              <w:t>ANDI</w:t>
-            </w:r>
-          </w:p>
-        </w:tc>
-        <w:tc>
-          <w:tcPr>
-            <w:tcW w:w="1522" w:type="dxa"/>
-          </w:tcPr>
-          <w:p>
-            <w:pPr>
-              <w:tabs>
-                <w:tab w:val="left" w:pos="-142"/>
-              </w:tabs>
-              <w:bidi/>
-              <w:ind w:right="137"/>
-              <w:jc w:val="center"/>
-              <w:rPr>
-                <w:rFonts w:ascii="Arabic Typesetting" w:hAnsi="Arabic Typesetting" w:cs="Arabic Typesetting"/>
-                <w:b/>
-                <w:bCs/>
-                <w:sz w:val="40"/>
-                <w:szCs w:val="40"/>
-                <w:rtl/>
-                <w:lang w:val="af-ZA" w:bidi="ar-DZ"/>
-              </w:rPr>
-            </w:pPr>
-            <w:r>
-              <w:rPr>
-                <w:rFonts w:ascii="Arabic Typesetting" w:hAnsi="Arabic Typesetting" w:cs="Arabic Typesetting"/>
-                <w:b/>
-                <w:bCs/>
-                <w:sz w:val="32"/>
-                <w:szCs w:val="32"/>
-              </w:rPr>
-              <w:t>ANGEM</w:t>
-            </w:r>
-          </w:p>
-        </w:tc>
-      </w:tr>
-      <w:tr>
-        <w:trPr>
-          <w:trHeight w:val="249"/>
-        </w:trPr>
-        <w:tc>
-          <w:tcPr>
-            <w:tcW w:w="1297" w:type="dxa"/>
-          </w:tcPr>
-          <w:p>
-            <w:pPr>
-              <w:tabs>
-                <w:tab w:val="left" w:pos="-142"/>
-              </w:tabs>
-              <w:bidi/>
-              <w:ind w:right="137"/>
-              <w:rPr>
-                <w:rFonts w:ascii="Arabic Typesetting" w:hAnsi="Arabic Typesetting" w:cs="Arabic Typesetting"/>
-                <w:b/>
-                <w:bCs/>
-                <w:sz w:val="40"/>
-                <w:szCs w:val="40"/>
-                <w:rtl/>
-                <w:lang w:val="af-ZA" w:bidi="ar-DZ"/>
-              </w:rPr>
-            </w:pPr>
-          </w:p>
-        </w:tc>
-        <w:tc>
-          <w:tcPr>
-            <w:tcW w:w="1234" w:type="dxa"/>
-          </w:tcPr>
-          <w:p>
-            <w:pPr>
-              <w:tabs>
-                <w:tab w:val="left" w:pos="-142"/>
-              </w:tabs>
-              <w:bidi/>
-              <w:ind w:right="137"/>
-              <w:rPr>
-                <w:rFonts w:ascii="Arabic Typesetting" w:hAnsi="Arabic Typesetting" w:cs="Arabic Typesetting"/>
-                <w:b/>
-                <w:bCs/>
-                <w:sz w:val="40"/>
-                <w:szCs w:val="40"/>
-                <w:rtl/>
-                <w:lang w:val="af-ZA" w:bidi="ar-DZ"/>
-              </w:rPr>
-            </w:pPr>
-          </w:p>
-        </w:tc>
-        <w:tc>
-          <w:tcPr>
-            <w:tcW w:w="1171" w:type="dxa"/>
-          </w:tcPr>
-          <w:p>
-            <w:pPr>
-              <w:tabs>
-                <w:tab w:val="left" w:pos="-142"/>
-              </w:tabs>
-              <w:bidi/>
-              <w:ind w:right="137"/>
-              <w:rPr>
-                <w:rFonts w:ascii="Arabic Typesetting" w:hAnsi="Arabic Typesetting" w:cs="Arabic Typesetting"/>
-                <w:b/>
-                <w:bCs/>
-                <w:sz w:val="40"/>
-                <w:szCs w:val="40"/>
-                <w:rtl/>
-                <w:lang w:val="af-ZA" w:bidi="ar-DZ"/>
-              </w:rPr>
-            </w:pPr>
-          </w:p>
-        </w:tc>
-        <w:tc>
-          <w:tcPr>
-            <w:tcW w:w="1522" w:type="dxa"/>
-          </w:tcPr>
-          <w:p>
-            <w:pPr>
-              <w:tabs>
-                <w:tab w:val="left" w:pos="-142"/>
-              </w:tabs>
-              <w:bidi/>
-              <w:ind w:right="137"/>
-              <w:rPr>
-                <w:rFonts w:ascii="Arabic Typesetting" w:hAnsi="Arabic Typesetting" w:cs="Arabic Typesetting"/>
-                <w:b/>
-                <w:bCs/>
-                <w:sz w:val="40"/>
-                <w:szCs w:val="40"/>
-                <w:rtl/>
-                <w:lang w:val="af-ZA" w:bidi="ar-DZ"/>
-              </w:rPr>
-            </w:pPr>
-          </w:p>
-        </w:tc>
-      </w:tr>
-    </w:tbl>
     <w:p>
       <w:pPr>
         <w:tabs>
@@ -570,17 +433,251 @@
         <w:bidi/>
         <w:ind w:right="137"/>
         <w:contextualSpacing/>
-        <w:jc w:val="right"/>
+        <w:rPr>
+          <w:rFonts w:ascii="Arabic Typesetting" w:hAnsi="Arabic Typesetting" w:cs="Arabic Typesetting" w:hint="cs"/>
+          <w:b/>
+          <w:bCs/>
+          <w:sz w:val="40"/>
+          <w:szCs w:val="40"/>
+          <w:rtl/>
+          <w:lang w:val="af-ZA" w:bidi="ar-DZ"/>
+        </w:rPr>
+      </w:pPr>
+      <w:r>
+        <w:rPr>
+          <w:rFonts w:ascii="Arabic Typesetting" w:hAnsi="Arabic Typesetting" w:cs="Arabic Typesetting" w:hint="cs"/>
+          <w:b/>
+          <w:bCs/>
+          <w:sz w:val="40"/>
+          <w:szCs w:val="40"/>
+          <w:rtl/>
+          <w:lang w:val="af-ZA" w:bidi="ar-DZ"/>
+        </w:rPr>
+        <w:t>رقم السجل التجاري/ الاعتماد:</w:t>
+      </w:r>
+      <w:r>
+        <w:rPr>
+          <w:rFonts w:ascii="Arabic Typesetting" w:hAnsi="Arabic Typesetting" w:cs="Arabic Typesetting" w:hint="cs"/>
+          <w:b/>
+          <w:bCs/>
+          <w:sz w:val="40"/>
+          <w:szCs w:val="40"/>
+          <w:rtl/>
+          <w:lang w:val="af-ZA" w:bidi="ar-DZ"/>
+        </w:rPr>
+        <w:t xml:space="preserve"> </w:t>
+      </w:r>
+      <w:r>
+        <w:rPr>
+          <w:rFonts w:ascii="Arabic Typesetting" w:hAnsi="Arabic Typesetting" w:cs="Arabic Typesetting" w:hint="cs"/>
+          <w:b/>
+          <w:bCs/>
+          <w:sz w:val="40"/>
+          <w:szCs w:val="40"/>
+          <w:rtl/>
+          <w:lang w:val="af-ZA" w:bidi="ar-DZ"/>
+        </w:rPr>
+        <w:t>.....................................</w:t>
+      </w:r>
+    </w:p>
+    <w:p>
+      <w:pPr>
+        <w:tabs>
+          <w:tab w:val="left" w:pos="-142"/>
+        </w:tabs>
+        <w:bidi/>
+        <w:ind w:left="-5" w:right="137"/>
+        <w:contextualSpacing/>
+        <w:rPr>
+          <w:rFonts w:ascii="Arabic Typesetting" w:hAnsi="Arabic Typesetting" w:cs="Arabic Typesetting" w:hint="cs"/>
+          <w:b/>
+          <w:bCs/>
+          <w:sz w:val="40"/>
+          <w:szCs w:val="40"/>
+          <w:rtl/>
+          <w:lang w:val="af-ZA" w:bidi="ar-DZ"/>
+        </w:rPr>
+      </w:pPr>
+      <w:r>
+        <w:rPr>
+          <w:rFonts w:ascii="Arabic Typesetting" w:hAnsi="Arabic Typesetting" w:cs="Arabic Typesetting" w:hint="cs"/>
+          <w:b/>
+          <w:bCs/>
+          <w:sz w:val="40"/>
+          <w:szCs w:val="40"/>
+          <w:rtl/>
+          <w:lang w:val="af-ZA" w:bidi="ar-DZ"/>
+        </w:rPr>
+        <w:t xml:space="preserve">رقم التعريف البنكي/ </w:t>
+      </w:r>
+      <w:proofErr w:type="gramStart"/>
+      <w:r>
+        <w:rPr>
+          <w:rFonts w:ascii="Arabic Typesetting" w:hAnsi="Arabic Typesetting" w:cs="Arabic Typesetting" w:hint="cs"/>
+          <w:b/>
+          <w:bCs/>
+          <w:sz w:val="40"/>
+          <w:szCs w:val="40"/>
+          <w:rtl/>
+          <w:lang w:val="af-ZA" w:bidi="ar-DZ"/>
+        </w:rPr>
+        <w:t>البريدي(</w:t>
+      </w:r>
+      <w:proofErr w:type="gramEnd"/>
+      <w:r>
         <w:rPr>
           <w:rFonts w:ascii="Arabic Typesetting" w:hAnsi="Arabic Typesetting" w:cs="Arabic Typesetting"/>
           <w:b/>
           <w:bCs/>
-          <w:sz w:val="48"/>
-          <w:szCs w:val="48"/>
+          <w:sz w:val="40"/>
+          <w:szCs w:val="40"/>
+          <w:lang w:val="af-ZA" w:bidi="ar-DZ"/>
+        </w:rPr>
+        <w:t>RIB / RIP</w:t>
+      </w:r>
+      <w:r>
+        <w:rPr>
+          <w:rFonts w:ascii="Arabic Typesetting" w:hAnsi="Arabic Typesetting" w:cs="Arabic Typesetting" w:hint="cs"/>
+          <w:b/>
+          <w:bCs/>
+          <w:sz w:val="40"/>
+          <w:szCs w:val="40"/>
+          <w:rtl/>
+          <w:lang w:val="af-ZA" w:bidi="ar-DZ"/>
+        </w:rPr>
+        <w:t>)</w:t>
+      </w:r>
+      <w:r>
+        <w:rPr>
+          <w:rFonts w:ascii="Arabic Typesetting" w:hAnsi="Arabic Typesetting" w:cs="Arabic Typesetting"/>
+          <w:b/>
+          <w:bCs/>
+          <w:sz w:val="40"/>
+          <w:szCs w:val="40"/>
+          <w:lang w:val="af-ZA" w:bidi="ar-DZ"/>
+        </w:rPr>
+        <w:t xml:space="preserve"> </w:t>
+      </w:r>
+      <w:r>
+        <w:rPr>
+          <w:rFonts w:ascii="Arabic Typesetting" w:hAnsi="Arabic Typesetting" w:cs="Arabic Typesetting" w:hint="cs"/>
+          <w:b/>
+          <w:bCs/>
+          <w:sz w:val="40"/>
+          <w:szCs w:val="40"/>
+          <w:rtl/>
+          <w:lang w:val="af-ZA" w:bidi="ar-DZ"/>
+        </w:rPr>
+        <w:t>: .................................................</w:t>
+      </w:r>
+    </w:p>
+    <w:p>
+      <w:pPr>
+        <w:tabs>
+          <w:tab w:val="left" w:pos="-142"/>
+        </w:tabs>
+        <w:bidi/>
+        <w:ind w:left="-5" w:right="137"/>
+        <w:contextualSpacing/>
+        <w:rPr>
+          <w:sz w:val="28"/>
+          <w:szCs w:val="28"/>
           <w:rtl/>
           <w:lang w:val="af-ZA" w:bidi="ar-DZ"/>
         </w:rPr>
       </w:pPr>
+      <w:r>
+        <w:rPr>
+          <w:rFonts w:ascii="Arabic Typesetting" w:hAnsi="Arabic Typesetting" w:cs="Arabic Typesetting" w:hint="cs"/>
+          <w:b/>
+          <w:bCs/>
+          <w:sz w:val="40"/>
+          <w:szCs w:val="40"/>
+          <w:rtl/>
+          <w:lang w:val="af-ZA" w:bidi="ar-DZ"/>
+        </w:rPr>
+        <w:t>رقم الضمان الاجتماعي (</w:t>
+      </w:r>
+      <w:r>
+        <w:rPr>
+          <w:rFonts w:ascii="Arabic Typesetting" w:hAnsi="Arabic Typesetting" w:cs="Arabic Typesetting"/>
+          <w:b/>
+          <w:bCs/>
+          <w:sz w:val="40"/>
+          <w:szCs w:val="40"/>
+          <w:lang w:val="af-ZA" w:bidi="ar-DZ"/>
+        </w:rPr>
+        <w:t xml:space="preserve">CNAS/ </w:t>
+      </w:r>
+      <w:proofErr w:type="gramStart"/>
+      <w:r>
+        <w:rPr>
+          <w:rFonts w:ascii="Arabic Typesetting" w:hAnsi="Arabic Typesetting" w:cs="Arabic Typesetting"/>
+          <w:b/>
+          <w:bCs/>
+          <w:sz w:val="40"/>
+          <w:szCs w:val="40"/>
+          <w:lang w:val="af-ZA" w:bidi="ar-DZ"/>
+        </w:rPr>
+        <w:t>CASNOS</w:t>
+      </w:r>
+      <w:r>
+        <w:rPr>
+          <w:rFonts w:ascii="Arabic Typesetting" w:hAnsi="Arabic Typesetting" w:cs="Arabic Typesetting" w:hint="cs"/>
+          <w:b/>
+          <w:bCs/>
+          <w:sz w:val="40"/>
+          <w:szCs w:val="40"/>
+          <w:rtl/>
+          <w:lang w:val="af-ZA" w:bidi="ar-DZ"/>
+        </w:rPr>
+        <w:t>)</w:t>
+      </w:r>
+      <w:r>
+        <w:rPr>
+          <w:rFonts w:ascii="Arabic Typesetting" w:hAnsi="Arabic Typesetting" w:cs="Arabic Typesetting"/>
+          <w:b/>
+          <w:bCs/>
+          <w:sz w:val="40"/>
+          <w:szCs w:val="40"/>
+          <w:lang w:val="af-ZA" w:bidi="ar-DZ"/>
+        </w:rPr>
+        <w:t>.........................</w:t>
+      </w:r>
+      <w:r>
+        <w:rPr>
+          <w:rFonts w:ascii="Arabic Typesetting" w:hAnsi="Arabic Typesetting" w:cs="Arabic Typesetting"/>
+          <w:b/>
+          <w:bCs/>
+          <w:sz w:val="40"/>
+          <w:szCs w:val="40"/>
+          <w:lang w:val="af-ZA" w:bidi="ar-DZ"/>
+        </w:rPr>
+        <w:t>...</w:t>
+      </w:r>
+      <w:r>
+        <w:rPr>
+          <w:rFonts w:ascii="Arabic Typesetting" w:hAnsi="Arabic Typesetting" w:cs="Arabic Typesetting"/>
+          <w:b/>
+          <w:bCs/>
+          <w:sz w:val="40"/>
+          <w:szCs w:val="40"/>
+          <w:lang w:val="af-ZA" w:bidi="ar-DZ"/>
+        </w:rPr>
+        <w:t>..................</w:t>
+      </w:r>
+      <w:proofErr w:type="gramEnd"/>
+      <w:r>
+        <w:rPr>
+          <w:rFonts w:ascii="Arabic Typesetting" w:hAnsi="Arabic Typesetting" w:cs="Arabic Typesetting"/>
+          <w:b/>
+          <w:bCs/>
+          <w:sz w:val="40"/>
+          <w:szCs w:val="40"/>
+          <w:lang w:val="af-ZA" w:bidi="ar-DZ"/>
+        </w:rPr>
+        <w:t>:</w:t>
+      </w:r>
     </w:p>
     <w:p>
       <w:pPr>
@@ -592,12 +689,32 @@
         <w:contextualSpacing/>
         <w:jc w:val="right"/>
         <w:rPr>
+          <w:rFonts w:ascii="Arabic Typesetting" w:hAnsi="Arabic Typesetting" w:cs="Arabic Typesetting"/>
+          <w:b/>
+          <w:bCs/>
+          <w:sz w:val="48"/>
+          <w:szCs w:val="48"/>
+          <w:lang w:val="af-ZA" w:bidi="ar-DZ"/>
+        </w:rPr>
+      </w:pPr>
+      <w:r>
+        <w:rPr>
+          <w:noProof/>
           <w:sz w:val="28"/>
           <w:szCs w:val="28"/>
           <w:rtl/>
-          <w:lang w:val="af-ZA" w:bidi="ar-DZ"/>
-        </w:rPr>
-      </w:pPr>
+          <w:lang w:eastAsia="fr-FR"/>
+        </w:rPr>
+        <w:pict>
+          <v:shapetype id="_x0000_t32" coordsize="21600,21600" o:spt="32" o:oned="t" path="m,l21600,21600e" filled="f">
+            <v:path arrowok="t" fillok="f" o:connecttype="none"/>
+            <o:lock v:ext="edit" shapetype="t"/>
+          </v:shapetype>
+          <v:shape id="_x0000_s1026" type="#_x0000_t32" style="position:absolute;left:0;text-align:left;margin-left:-1.7pt;margin-top:16pt;width:570pt;height:.8pt;z-index:251658240" o:connectortype="straight" strokecolor="black [3200]" strokeweight="2.5pt">
+            <v:shadow color="#868686"/>
+          </v:shape>
+        </w:pict>
+      </w:r>
     </w:p>
     <w:p>
       <w:pPr>
@@ -609,29 +726,318 @@
         <w:contextualSpacing/>
         <w:jc w:val="right"/>
         <w:rPr>
-          <w:sz w:val="28"/>
-          <w:szCs w:val="28"/>
+          <w:rFonts w:ascii="Arabic Typesetting" w:hAnsi="Arabic Typesetting" w:cs="Arabic Typesetting"/>
+          <w:b/>
+          <w:bCs/>
+          <w:sz w:val="48"/>
+          <w:szCs w:val="48"/>
           <w:rtl/>
           <w:lang w:val="af-ZA" w:bidi="ar-DZ"/>
         </w:rPr>
       </w:pPr>
       <w:r>
         <w:rPr>
-          <w:noProof/>
-          <w:sz w:val="28"/>
-          <w:szCs w:val="28"/>
-          <w:rtl/>
-          <w:lang w:eastAsia="fr-FR"/>
-        </w:rPr>
-        <w:pict>
-          <v:shapetype id="_x0000_t32" coordsize="21600,21600" o:spt="32" o:oned="t" path="m,l21600,21600e" filled="f">
-            <v:path arrowok="t" fillok="f" o:connecttype="none"/>
-            <o:lock v:ext="edit" shapetype="t"/>
-          </v:shapetype>
-          <v:shape id="_x0000_s1026" type="#_x0000_t32" style="position:absolute;left:0;text-align:left;margin-left:50.05pt;margin-top:3.25pt;width:471pt;height:.75pt;z-index:251658240" o:connectortype="straight"/>
-        </w:pict>
+          <w:rFonts w:ascii="Arabic Typesetting" w:hAnsi="Arabic Typesetting" w:cs="Arabic Typesetting" w:hint="cs"/>
+          <w:b/>
+          <w:bCs/>
+          <w:sz w:val="48"/>
+          <w:szCs w:val="48"/>
+          <w:rtl/>
+          <w:lang w:val="af-ZA" w:bidi="ar-DZ"/>
+        </w:rPr>
+        <w:t>إلى</w:t>
+      </w:r>
+      <w:r>
+        <w:rPr>
+          <w:rFonts w:ascii="Arabic Typesetting" w:hAnsi="Arabic Typesetting" w:cs="Arabic Typesetting"/>
+          <w:b/>
+          <w:bCs/>
+          <w:sz w:val="48"/>
+          <w:szCs w:val="48"/>
+          <w:lang w:val="af-ZA" w:bidi="ar-DZ"/>
+        </w:rPr>
+        <w:t xml:space="preserve"> </w:t>
+      </w:r>
+      <w:proofErr w:type="gramStart"/>
+      <w:r>
+        <w:rPr>
+          <w:rFonts w:ascii="Arabic Typesetting" w:hAnsi="Arabic Typesetting" w:cs="Arabic Typesetting" w:hint="cs"/>
+          <w:b/>
+          <w:bCs/>
+          <w:sz w:val="48"/>
+          <w:szCs w:val="48"/>
+          <w:rtl/>
+          <w:lang w:val="af-ZA" w:bidi="ar-DZ"/>
+        </w:rPr>
+        <w:t>الســـيد  :</w:t>
+      </w:r>
+      <w:proofErr w:type="gramEnd"/>
+      <w:r>
+        <w:rPr>
+          <w:rFonts w:ascii="Arabic Typesetting" w:hAnsi="Arabic Typesetting" w:cs="Arabic Typesetting" w:hint="cs"/>
+          <w:b/>
+          <w:bCs/>
+          <w:sz w:val="48"/>
+          <w:szCs w:val="48"/>
+          <w:rtl/>
+          <w:lang w:val="af-ZA" w:bidi="ar-DZ"/>
+        </w:rPr>
+        <w:t xml:space="preserve"> رئيــس الــوكالة </w:t>
+      </w:r>
+      <w:r>
+        <w:rPr>
+          <w:rFonts w:ascii="Arabic Typesetting" w:hAnsi="Arabic Typesetting" w:cs="Arabic Typesetting" w:hint="cs"/>
+          <w:b/>
+          <w:bCs/>
+          <w:sz w:val="48"/>
+          <w:szCs w:val="48"/>
+          <w:rtl/>
+          <w:lang w:val="af-ZA" w:bidi="ar-DZ"/>
+        </w:rPr>
+        <w:t>المحلية</w:t>
+      </w:r>
+      <w:r>
+        <w:rPr>
+          <w:rFonts w:ascii="Arabic Typesetting" w:hAnsi="Arabic Typesetting" w:cs="Arabic Typesetting" w:hint="cs"/>
+          <w:b/>
+          <w:bCs/>
+          <w:sz w:val="48"/>
+          <w:szCs w:val="48"/>
+          <w:rtl/>
+          <w:lang w:val="af-ZA" w:bidi="ar-DZ"/>
+        </w:rPr>
+        <w:t xml:space="preserve">  للتشغيــل</w:t>
       </w:r>
     </w:p>
+    <w:tbl>
+      <w:tblPr>
+        <w:tblStyle w:val="Grilledutableau"/>
+        <w:tblpPr w:leftFromText="141" w:rightFromText="141" w:vertAnchor="text" w:horzAnchor="margin" w:tblpXSpec="right" w:tblpY="1001"/>
+        <w:bidiVisual/>
+        <w:tblW w:w="0" w:type="auto"/>
+        <w:tblLook w:val="04A0" w:firstRow="1" w:lastRow="0" w:firstColumn="1" w:lastColumn="0" w:noHBand="0" w:noVBand="1"/>
+      </w:tblPr>
+      <w:tblGrid>
+        <w:gridCol w:w="1308"/>
+        <w:gridCol w:w="1244"/>
+        <w:gridCol w:w="1181"/>
+        <w:gridCol w:w="1535"/>
+      </w:tblGrid>
+      <w:tr>
+        <w:trPr>
+          <w:trHeight w:val="152"/>
+        </w:trPr>
+        <w:tc>
+          <w:tcPr>
+            <w:tcW w:w="1308" w:type="dxa"/>
+          </w:tcPr>
+          <w:p>
+            <w:pPr>
+              <w:tabs>
+                <w:tab w:val="left" w:pos="-142"/>
+              </w:tabs>
+              <w:bidi/>
+              <w:ind w:right="137"/>
+              <w:jc w:val="center"/>
+              <w:rPr>
+                <w:rFonts w:ascii="Arabic Typesetting" w:hAnsi="Arabic Typesetting" w:cs="Arabic Typesetting"/>
+                <w:b/>
+                <w:bCs/>
+                <w:rtl/>
+                <w:lang w:val="af-ZA" w:bidi="ar-DZ"/>
+              </w:rPr>
+            </w:pPr>
+            <w:r>
+              <w:rPr>
+                <w:rFonts w:ascii="Arabic Typesetting" w:hAnsi="Arabic Typesetting" w:cs="Arabic Typesetting"/>
+                <w:b/>
+                <w:bCs/>
+              </w:rPr>
+              <w:t>ANSEJ</w:t>
+            </w:r>
+          </w:p>
+        </w:tc>
+        <w:tc>
+          <w:tcPr>
+            <w:tcW w:w="1244" w:type="dxa"/>
+          </w:tcPr>
+          <w:p>
+            <w:pPr>
+              <w:tabs>
+                <w:tab w:val="left" w:pos="-142"/>
+              </w:tabs>
+              <w:bidi/>
+              <w:ind w:right="137"/>
+              <w:jc w:val="center"/>
+              <w:rPr>
+                <w:rFonts w:ascii="Arabic Typesetting" w:hAnsi="Arabic Typesetting" w:cs="Arabic Typesetting"/>
+                <w:b/>
+                <w:bCs/>
+                <w:rtl/>
+                <w:lang w:val="af-ZA" w:bidi="ar-DZ"/>
+              </w:rPr>
+            </w:pPr>
+            <w:r>
+              <w:rPr>
+                <w:rFonts w:ascii="Arabic Typesetting" w:hAnsi="Arabic Typesetting" w:cs="Arabic Typesetting"/>
+                <w:b/>
+                <w:bCs/>
+              </w:rPr>
+              <w:t>CNAC</w:t>
+            </w:r>
+          </w:p>
+        </w:tc>
+        <w:tc>
+          <w:tcPr>
+            <w:tcW w:w="1181" w:type="dxa"/>
+          </w:tcPr>
+          <w:p>
+            <w:pPr>
+              <w:tabs>
+                <w:tab w:val="left" w:pos="-142"/>
+              </w:tabs>
+              <w:bidi/>
+              <w:ind w:right="137"/>
+              <w:jc w:val="center"/>
+              <w:rPr>
+                <w:rFonts w:ascii="Arabic Typesetting" w:hAnsi="Arabic Typesetting" w:cs="Arabic Typesetting"/>
+                <w:b/>
+                <w:bCs/>
+                <w:rtl/>
+                <w:lang w:val="af-ZA" w:bidi="ar-DZ"/>
+              </w:rPr>
+            </w:pPr>
+            <w:r>
+              <w:rPr>
+                <w:rFonts w:ascii="Arabic Typesetting" w:hAnsi="Arabic Typesetting" w:cs="Arabic Typesetting"/>
+                <w:b/>
+                <w:bCs/>
+              </w:rPr>
+              <w:t>ANDI</w:t>
+            </w:r>
+          </w:p>
+        </w:tc>
+        <w:tc>
+          <w:tcPr>
+            <w:tcW w:w="1535" w:type="dxa"/>
+          </w:tcPr>
+          <w:p>
+            <w:pPr>
+              <w:tabs>
+                <w:tab w:val="left" w:pos="-142"/>
+              </w:tabs>
+              <w:bidi/>
+              <w:ind w:right="137"/>
+              <w:jc w:val="center"/>
+              <w:rPr>
+                <w:rFonts w:ascii="Arabic Typesetting" w:hAnsi="Arabic Typesetting" w:cs="Arabic Typesetting"/>
+                <w:b/>
+                <w:bCs/>
+                <w:rtl/>
+                <w:lang w:val="af-ZA" w:bidi="ar-DZ"/>
+              </w:rPr>
+            </w:pPr>
+            <w:r>
+              <w:rPr>
+                <w:rFonts w:ascii="Arabic Typesetting" w:hAnsi="Arabic Typesetting" w:cs="Arabic Typesetting"/>
+                <w:b/>
+                <w:bCs/>
+              </w:rPr>
+              <w:t>ANGEM</w:t>
+            </w:r>
+          </w:p>
+        </w:tc>
+      </w:tr>
+      <w:tr>
+        <w:trPr>
+          <w:trHeight w:val="331"/>
+        </w:trPr>
+        <w:tc>
+          <w:tcPr>
+            <w:tcW w:w="1308" w:type="dxa"/>
+          </w:tcPr>
+          <w:p>
+            <w:pPr>
+              <w:tabs>
+                <w:tab w:val="left" w:pos="-142"/>
+              </w:tabs>
+              <w:bidi/>
+              <w:ind w:right="137"/>
+              <w:rPr>
+                <w:rFonts w:ascii="Arabic Typesetting" w:hAnsi="Arabic Typesetting" w:cs="Arabic Typesetting"/>
+                <w:b/>
+                <w:bCs/>
+                <w:rtl/>
+                <w:lang w:val="af-ZA" w:bidi="ar-DZ"/>
+              </w:rPr>
+            </w:pPr>
+          </w:p>
+        </w:tc>
+        <w:tc>
+          <w:tcPr>
+            <w:tcW w:w="1244" w:type="dxa"/>
+          </w:tcPr>
+          <w:p>
+            <w:pPr>
+              <w:tabs>
+                <w:tab w:val="left" w:pos="-142"/>
+              </w:tabs>
+              <w:bidi/>
+              <w:ind w:right="137"/>
+              <w:rPr>
+                <w:rFonts w:ascii="Arabic Typesetting" w:hAnsi="Arabic Typesetting" w:cs="Arabic Typesetting"/>
+                <w:b/>
+                <w:bCs/>
+                <w:rtl/>
+                <w:lang w:val="af-ZA" w:bidi="ar-DZ"/>
+              </w:rPr>
+            </w:pPr>
+          </w:p>
+        </w:tc>
+        <w:tc>
+          <w:tcPr>
+            <w:tcW w:w="1181" w:type="dxa"/>
+          </w:tcPr>
+          <w:p>
+            <w:pPr>
+              <w:tabs>
+                <w:tab w:val="left" w:pos="-142"/>
+              </w:tabs>
+              <w:bidi/>
+              <w:ind w:right="137"/>
+              <w:rPr>
+                <w:rFonts w:ascii="Arabic Typesetting" w:hAnsi="Arabic Typesetting" w:cs="Arabic Typesetting"/>
+                <w:b/>
+                <w:bCs/>
+                <w:rtl/>
+                <w:lang w:val="af-ZA" w:bidi="ar-DZ"/>
+              </w:rPr>
+            </w:pPr>
+          </w:p>
+        </w:tc>
+        <w:tc>
+          <w:tcPr>
+            <w:tcW w:w="1535" w:type="dxa"/>
+          </w:tcPr>
+          <w:p>
+            <w:pPr>
+              <w:tabs>
+                <w:tab w:val="left" w:pos="-142"/>
+              </w:tabs>
+              <w:bidi/>
+              <w:ind w:right="137"/>
+              <w:rPr>
+                <w:rFonts w:ascii="Arabic Typesetting" w:hAnsi="Arabic Typesetting" w:cs="Arabic Typesetting"/>
+                <w:b/>
+                <w:bCs/>
+                <w:rtl/>
+                <w:lang w:val="af-ZA" w:bidi="ar-DZ"/>
+              </w:rPr>
+            </w:pPr>
+          </w:p>
+        </w:tc>
+      </w:tr>
+    </w:tbl>
     <w:p>
       <w:pPr>
         <w:tabs>
@@ -645,73 +1051,6 @@
           <w:rFonts w:ascii="Arabic Typesetting" w:hAnsi="Arabic Typesetting" w:cs="Arabic Typesetting"/>
           <w:b/>
           <w:bCs/>
-          <w:sz w:val="44"/>
-          <w:szCs w:val="44"/>
-          <w:lang w:val="af-ZA" w:bidi="ar-DZ"/>
-        </w:rPr>
-      </w:pPr>
-      <w:r>
-        <w:rPr>
-          <w:rFonts w:ascii="Arabic Typesetting" w:hAnsi="Arabic Typesetting" w:cs="Arabic Typesetting"/>
-          <w:b/>
-          <w:bCs/>
-          <w:sz w:val="44"/>
-          <w:szCs w:val="44"/>
-          <w:lang w:val="af-ZA" w:bidi="ar-DZ"/>
-        </w:rPr>
-        <w:t xml:space="preserve">                                     </w:t>
-      </w:r>
-      <w:r>
-        <w:rPr>
-          <w:rFonts w:ascii="Arabic Typesetting" w:hAnsi="Arabic Typesetting" w:cs="Arabic Typesetting"/>
-          <w:b/>
-          <w:bCs/>
-          <w:sz w:val="44"/>
-          <w:szCs w:val="44"/>
-          <w:rtl/>
-          <w:lang w:val="af-ZA" w:bidi="ar-DZ"/>
-        </w:rPr>
-        <w:t xml:space="preserve">برج </w:t>
-      </w:r>
-      <w:proofErr w:type="gramStart"/>
-      <w:r>
-        <w:rPr>
-          <w:rFonts w:ascii="Arabic Typesetting" w:hAnsi="Arabic Typesetting" w:cs="Arabic Typesetting"/>
-          <w:b/>
-          <w:bCs/>
-          <w:sz w:val="44"/>
-          <w:szCs w:val="44"/>
-          <w:rtl/>
-          <w:lang w:val="af-ZA" w:bidi="ar-DZ"/>
-        </w:rPr>
-        <w:t xml:space="preserve">بوعريريج </w:t>
-      </w:r>
-      <w:r>
-        <w:rPr>
-          <w:rFonts w:ascii="Arabic Typesetting" w:hAnsi="Arabic Typesetting" w:cs="Arabic Typesetting"/>
-          <w:b/>
-          <w:bCs/>
-          <w:sz w:val="52"/>
-          <w:szCs w:val="52"/>
-          <w:rtl/>
-          <w:lang w:val="af-ZA" w:bidi="ar-DZ"/>
-        </w:rPr>
-        <w:t>:</w:t>
-      </w:r>
-      <w:proofErr w:type="gramEnd"/>
-    </w:p>
-    <w:p>
-      <w:pPr>
-        <w:tabs>
-          <w:tab w:val="left" w:pos="-142"/>
-        </w:tabs>
-        <w:bidi/>
-        <w:ind w:left="708" w:right="137"/>
-        <w:contextualSpacing/>
-        <w:rPr>
-          <w:rFonts w:ascii="Arabic Typesetting" w:hAnsi="Arabic Typesetting" w:cs="Arabic Typesetting"/>
-          <w:b/>
-          <w:bCs/>
           <w:sz w:val="48"/>
           <w:szCs w:val="48"/>
           <w:rtl/>
@@ -720,41 +1059,38 @@
       </w:pPr>
       <w:r>
         <w:rPr>
-          <w:rFonts w:ascii="Arabic Typesetting" w:hAnsi="Arabic Typesetting" w:cs="Arabic Typesetting" w:hint="cs"/>
+          <w:rFonts w:ascii="Arabic Typesetting" w:hAnsi="Arabic Typesetting" w:cs="Arabic Typesetting"/>
           <w:b/>
           <w:bCs/>
           <w:sz w:val="48"/>
           <w:szCs w:val="48"/>
-          <w:rtl/>
-          <w:lang w:val="af-ZA" w:bidi="ar-DZ"/>
-        </w:rPr>
-        <w:t>إلى</w:t>
-      </w:r>
-      <w:r>
-        <w:rPr>
-          <w:rFonts w:ascii="Arabic Typesetting" w:hAnsi="Arabic Typesetting" w:cs="Arabic Typesetting"/>
+          <w:lang w:val="af-ZA" w:bidi="ar-DZ"/>
+        </w:rPr>
+        <w:t xml:space="preserve">                                                              </w:t>
+      </w:r>
+      <w:r>
+        <w:rPr>
+          <w:rFonts w:ascii="Arabic Typesetting" w:hAnsi="Arabic Typesetting" w:cs="Arabic Typesetting" w:hint="cs"/>
           <w:b/>
           <w:bCs/>
           <w:sz w:val="48"/>
           <w:szCs w:val="48"/>
-          <w:lang w:val="af-ZA" w:bidi="ar-DZ"/>
-        </w:rPr>
-        <w:t xml:space="preserve"> </w:t>
-      </w:r>
-      <w:proofErr w:type="gramStart"/>
-      <w:r>
-        <w:rPr>
-          <w:rFonts w:ascii="Arabic Typesetting" w:hAnsi="Arabic Typesetting" w:cs="Arabic Typesetting" w:hint="cs"/>
+          <w:rtl/>
+          <w:lang w:val="af-ZA" w:bidi="ar-DZ"/>
+        </w:rPr>
+        <w:t>برج</w:t>
+      </w:r>
+      <w:r>
+        <w:rPr>
+          <w:rFonts w:ascii="Arabic Typesetting" w:hAnsi="Arabic Typesetting" w:cs="Arabic Typesetting"/>
           <w:b/>
           <w:bCs/>
           <w:sz w:val="48"/>
           <w:szCs w:val="48"/>
-          <w:rtl/>
-          <w:lang w:val="af-ZA" w:bidi="ar-DZ"/>
-        </w:rPr>
-        <w:t>الســـيد  :</w:t>
-      </w:r>
-      <w:proofErr w:type="gramEnd"/>
+          <w:lang w:val="af-ZA" w:bidi="ar-DZ"/>
+        </w:rPr>
+        <w:t xml:space="preserve"> </w:t>
+      </w:r>
       <w:r>
         <w:rPr>
           <w:rFonts w:ascii="Arabic Typesetting" w:hAnsi="Arabic Typesetting" w:cs="Arabic Typesetting" w:hint="cs"/>
@@ -765,135 +1101,28 @@
           <w:rtl/>
           <w:lang w:val="af-ZA" w:bidi="ar-DZ"/>
         </w:rPr>
-        <w:t xml:space="preserve"> رئيــس الــوكالة </w:t>
-      </w:r>
-      <w:r>
-        <w:rPr>
-          <w:rFonts w:ascii="Arabic Typesetting" w:hAnsi="Arabic Typesetting" w:cs="Arabic Typesetting" w:hint="cs"/>
-          <w:b/>
-          <w:bCs/>
-          <w:sz w:val="48"/>
-          <w:szCs w:val="48"/>
-          <w:rtl/>
-          <w:lang w:val="af-ZA" w:bidi="ar-DZ"/>
-        </w:rPr>
-        <w:t>المحلية</w:t>
-      </w:r>
-      <w:r>
-        <w:rPr>
-          <w:rFonts w:ascii="Arabic Typesetting" w:hAnsi="Arabic Typesetting" w:cs="Arabic Typesetting" w:hint="cs"/>
-          <w:b/>
-          <w:bCs/>
-          <w:sz w:val="48"/>
-          <w:szCs w:val="48"/>
-          <w:rtl/>
-          <w:lang w:val="af-ZA" w:bidi="ar-DZ"/>
-        </w:rPr>
-        <w:t xml:space="preserve">  للتشغيــل</w:t>
-      </w:r>
-    </w:p>
-    <w:p>
-      <w:pPr>
-        <w:tabs>
-          <w:tab w:val="left" w:pos="-142"/>
-        </w:tabs>
-        <w:bidi/>
-        <w:ind w:left="708" w:right="137"/>
-        <w:contextualSpacing/>
-        <w:rPr>
-          <w:rFonts w:ascii="Arabic Typesetting" w:hAnsi="Arabic Typesetting" w:cs="Arabic Typesetting"/>
-          <w:b/>
-          <w:bCs/>
-          <w:sz w:val="48"/>
-          <w:szCs w:val="48"/>
-          <w:lang w:val="af-ZA" w:bidi="ar-DZ"/>
-        </w:rPr>
-      </w:pPr>
-      <w:r>
-        <w:rPr>
-          <w:rFonts w:ascii="Arabic Typesetting" w:hAnsi="Arabic Typesetting" w:cs="Arabic Typesetting" w:hint="cs"/>
-          <w:b/>
-          <w:bCs/>
-          <w:sz w:val="48"/>
-          <w:szCs w:val="48"/>
-          <w:rtl/>
-          <w:lang w:val="af-ZA" w:bidi="ar-DZ"/>
-        </w:rPr>
-        <w:t xml:space="preserve">                           </w:t>
-      </w:r>
-      <w:r>
-        <w:rPr>
-          <w:rFonts w:ascii="Arabic Typesetting" w:hAnsi="Arabic Typesetting" w:cs="Arabic Typesetting" w:hint="cs"/>
-          <w:b/>
-          <w:bCs/>
-          <w:sz w:val="48"/>
-          <w:szCs w:val="48"/>
-          <w:rtl/>
-          <w:lang w:val="af-ZA" w:bidi="ar-DZ"/>
-        </w:rPr>
-        <w:t>برج</w:t>
-      </w:r>
-      <w:r>
-        <w:rPr>
-          <w:rFonts w:ascii="Arabic Typesetting" w:hAnsi="Arabic Typesetting" w:cs="Arabic Typesetting"/>
-          <w:b/>
-          <w:bCs/>
-          <w:sz w:val="48"/>
-          <w:szCs w:val="48"/>
-          <w:lang w:val="af-ZA" w:bidi="ar-DZ"/>
-        </w:rPr>
-        <w:t xml:space="preserve"> </w:t>
-      </w:r>
-      <w:r>
-        <w:rPr>
-          <w:rFonts w:ascii="Arabic Typesetting" w:hAnsi="Arabic Typesetting" w:cs="Arabic Typesetting" w:hint="cs"/>
-          <w:b/>
-          <w:bCs/>
-          <w:sz w:val="48"/>
-          <w:szCs w:val="48"/>
-          <w:rtl/>
-          <w:lang w:val="af-ZA" w:bidi="ar-DZ"/>
-        </w:rPr>
         <w:t>بوعريريج</w:t>
       </w:r>
-    </w:p>
-    <w:p>
-      <w:pPr>
-        <w:tabs>
-          <w:tab w:val="left" w:pos="-142"/>
-        </w:tabs>
-        <w:bidi/>
-        <w:ind w:right="137"/>
-        <w:contextualSpacing/>
-        <w:rPr>
-          <w:b/>
-          <w:bCs/>
-          <w:sz w:val="36"/>
-          <w:szCs w:val="36"/>
-          <w:rtl/>
-          <w:lang w:val="af-ZA" w:bidi="ar-DZ"/>
-        </w:rPr>
-      </w:pPr>
     </w:p>
     <w:tbl>
       <w:tblPr>
         <w:tblStyle w:val="Grilledutableau"/>
-        <w:tblpPr w:leftFromText="141" w:rightFromText="141" w:vertAnchor="text" w:horzAnchor="page" w:tblpX="1014" w:tblpY="49"/>
+        <w:tblpPr w:leftFromText="141" w:rightFromText="141" w:vertAnchor="text" w:horzAnchor="page" w:tblpX="900" w:tblpY="49"/>
         <w:bidiVisual/>
         <w:tblW w:w="0" w:type="auto"/>
         <w:tblLook w:val="04A0" w:firstRow="1" w:lastRow="0" w:firstColumn="1" w:lastColumn="0" w:noHBand="0" w:noVBand="1"/>
       </w:tblPr>
       <w:tblGrid>
-        <w:gridCol w:w="1564"/>
-        <w:gridCol w:w="709"/>
+        <w:gridCol w:w="1429"/>
+        <w:gridCol w:w="992"/>
       </w:tblGrid>
       <w:tr>
         <w:trPr>
-          <w:trHeight w:val="102"/>
+          <w:trHeight w:val="116"/>
         </w:trPr>
         <w:tc>
           <w:tcPr>
-            <w:tcW w:w="1564" w:type="dxa"/>
+            <w:tcW w:w="1429" w:type="dxa"/>
             <w:tcBorders>
               <w:bottom w:val="single" w:sz="4" w:space="0" w:color="auto"/>
               <w:right w:val="single" w:sz="4" w:space="0" w:color="auto"/>
@@ -933,7 +1162,7 @@
         </w:tc>
         <w:tc>
           <w:tcPr>
-            <w:tcW w:w="709" w:type="dxa"/>
+            <w:tcW w:w="992" w:type="dxa"/>
             <w:tcBorders>
               <w:left w:val="single" w:sz="4" w:space="0" w:color="auto"/>
               <w:bottom w:val="single" w:sz="4" w:space="0" w:color="auto"/>
@@ -961,11 +1190,11 @@
       </w:tr>
       <w:tr>
         <w:trPr>
-          <w:trHeight w:val="180"/>
+          <w:trHeight w:val="205"/>
         </w:trPr>
         <w:tc>
           <w:tcPr>
-            <w:tcW w:w="1564" w:type="dxa"/>
+            <w:tcW w:w="1429" w:type="dxa"/>
             <w:tcBorders>
               <w:top w:val="single" w:sz="4" w:space="0" w:color="auto"/>
               <w:right w:val="single" w:sz="4" w:space="0" w:color="auto"/>
@@ -1004,7 +1233,7 @@
         </w:tc>
         <w:tc>
           <w:tcPr>
-            <w:tcW w:w="709" w:type="dxa"/>
+            <w:tcW w:w="992" w:type="dxa"/>
             <w:tcBorders>
               <w:top w:val="single" w:sz="4" w:space="0" w:color="auto"/>
               <w:left w:val="single" w:sz="4" w:space="0" w:color="auto"/>
@@ -1047,11 +1276,11 @@
           <w:tblLook w:val="0000" w:firstRow="0" w:lastRow="0" w:firstColumn="0" w:lastColumn="0" w:noHBand="0" w:noVBand="0"/>
         </w:tblPrEx>
         <w:trPr>
-          <w:trHeight w:val="190"/>
+          <w:trHeight w:val="216"/>
         </w:trPr>
         <w:tc>
           <w:tcPr>
-            <w:tcW w:w="1564" w:type="dxa"/>
+            <w:tcW w:w="1429" w:type="dxa"/>
           </w:tcPr>
           <w:p>
             <w:pPr>
@@ -1091,7 +1320,7 @@
         </w:tc>
         <w:tc>
           <w:tcPr>
-            <w:tcW w:w="709" w:type="dxa"/>
+            <w:tcW w:w="992" w:type="dxa"/>
           </w:tcPr>
           <w:p>
             <w:pPr>
@@ -1127,7 +1356,6 @@
         <w:contextualSpacing/>
         <w:jc w:val="center"/>
         <w:rPr>
-          <w:rFonts w:ascii="Arabic Typesetting" w:hAnsi="Arabic Typesetting" w:cs="Arabic Typesetting"/>
           <w:b/>
           <w:bCs/>
           <w:sz w:val="36"/>
@@ -1147,31 +1375,6 @@
           <w:lang w:val="en-US" w:bidi="ar-DZ"/>
         </w:rPr>
         <w:t xml:space="preserve"> </w:t>
-      </w:r>
-      <w:r>
-        <w:rPr>
-          <w:rFonts w:ascii="Arabic Typesetting" w:hAnsi="Arabic Typesetting" w:cs="Arabic Typesetting"/>
-          <w:b/>
-          <w:bCs/>
-          <w:sz w:val="96"/>
-          <w:szCs w:val="96"/>
-          <w:u w:val="single"/>
-          <w:rtl/>
-          <w:lang w:val="en-US" w:bidi="ar-DZ"/>
-        </w:rPr>
-        <w:t>عرض عمل</w:t>
-      </w:r>
-      <w:r>
-        <w:rPr>
-          <w:rFonts w:ascii="Arabic Typesetting" w:hAnsi="Arabic Typesetting" w:cs="Arabic Typesetting"/>
-          <w:b/>
-          <w:bCs/>
-          <w:sz w:val="96"/>
-          <w:szCs w:val="96"/>
-          <w:u w:val="single"/>
-          <w:lang w:val="en-US" w:bidi="ar-DZ"/>
-        </w:rPr>
-        <w:tab/>
       </w:r>
     </w:p>
     <w:p>
@@ -1183,6 +1386,7 @@
         <w:ind w:right="137"/>
         <w:contextualSpacing/>
         <w:rPr>
+          <w:rFonts w:ascii="Arabic Typesetting" w:hAnsi="Arabic Typesetting" w:cs="Arabic Typesetting"/>
           <w:b/>
           <w:bCs/>
           <w:sz w:val="36"/>
@@ -1190,6 +1394,78 @@
           <w:lang w:val="af-ZA" w:bidi="ar-DZ"/>
         </w:rPr>
       </w:pPr>
+      <w:r>
+        <w:rPr>
+          <w:rFonts w:ascii="Arabic Typesetting" w:hAnsi="Arabic Typesetting" w:cs="Arabic Typesetting"/>
+          <w:b/>
+          <w:bCs/>
+          <w:sz w:val="96"/>
+          <w:szCs w:val="96"/>
+          <w:u w:val="single"/>
+          <w:rtl/>
+          <w:lang w:val="en-US" w:bidi="ar-DZ"/>
+        </w:rPr>
+        <w:t>عرض عمل</w:t>
+      </w:r>
+      <w:r>
+        <w:rPr>
+          <w:rFonts w:ascii="Arabic Typesetting" w:hAnsi="Arabic Typesetting" w:cs="Arabic Typesetting"/>
+          <w:b/>
+          <w:bCs/>
+          <w:sz w:val="36"/>
+          <w:szCs w:val="36"/>
+          <w:rtl/>
+          <w:lang w:val="af-ZA" w:bidi="ar-DZ"/>
+        </w:rPr>
+        <w:t xml:space="preserve">       </w:t>
+      </w:r>
+      <w:r>
+        <w:rPr>
+          <w:rFonts w:ascii="Arabic Typesetting" w:hAnsi="Arabic Typesetting" w:cs="Arabic Typesetting"/>
+          <w:b/>
+          <w:bCs/>
+          <w:sz w:val="36"/>
+          <w:szCs w:val="36"/>
+          <w:rtl/>
+          <w:lang w:val="af-ZA" w:bidi="ar-DZ"/>
+        </w:rPr>
+        <w:t>يشرفني أن أتقدم إلى سيادتكم بطلبي المتمثل في الحصول</w:t>
+      </w:r>
+      <w:r>
+        <w:rPr>
+          <w:rFonts w:ascii="Arabic Typesetting" w:hAnsi="Arabic Typesetting" w:cs="Arabic Typesetting"/>
+          <w:b/>
+          <w:bCs/>
+          <w:sz w:val="36"/>
+          <w:szCs w:val="36"/>
+          <w:lang w:val="af-ZA" w:bidi="ar-DZ"/>
+        </w:rPr>
+        <w:t xml:space="preserve"> </w:t>
+      </w:r>
+      <w:r>
+        <w:rPr>
+          <w:rFonts w:ascii="Arabic Typesetting" w:hAnsi="Arabic Typesetting" w:cs="Arabic Typesetting"/>
+          <w:b/>
+          <w:bCs/>
+          <w:sz w:val="36"/>
+          <w:szCs w:val="36"/>
+          <w:rtl/>
+          <w:lang w:val="af-ZA" w:bidi="ar-DZ"/>
+        </w:rPr>
+        <w:t xml:space="preserve">على يد </w:t>
+      </w:r>
+      <w:r>
+        <w:rPr>
+          <w:rFonts w:ascii="Arabic Typesetting" w:hAnsi="Arabic Typesetting" w:cs="Arabic Typesetting"/>
+          <w:b/>
+          <w:bCs/>
+          <w:sz w:val="36"/>
+          <w:szCs w:val="36"/>
+          <w:rtl/>
+          <w:lang w:val="af-ZA" w:bidi="ar-DZ"/>
+        </w:rPr>
+        <w:t>عاملة:</w:t>
+      </w:r>
     </w:p>
     <w:p>
       <w:pPr>
@@ -1209,79 +1485,20 @@
           <w:lang w:val="af-ZA" w:bidi="ar-DZ"/>
         </w:rPr>
       </w:pPr>
-      <w:r>
-        <w:rPr>
-          <w:rFonts w:ascii="Arabic Typesetting" w:hAnsi="Arabic Typesetting" w:cs="Arabic Typesetting"/>
-          <w:b/>
-          <w:bCs/>
-          <w:sz w:val="36"/>
-          <w:szCs w:val="36"/>
-          <w:rtl/>
-          <w:lang w:val="af-ZA" w:bidi="ar-DZ"/>
-        </w:rPr>
-        <w:t xml:space="preserve">       </w:t>
-      </w:r>
-      <w:r>
-        <w:rPr>
-          <w:rFonts w:ascii="Arabic Typesetting" w:hAnsi="Arabic Typesetting" w:cs="Arabic Typesetting"/>
-          <w:b/>
-          <w:bCs/>
-          <w:sz w:val="36"/>
-          <w:szCs w:val="36"/>
-          <w:rtl/>
-          <w:lang w:val="af-ZA" w:bidi="ar-DZ"/>
-        </w:rPr>
-        <w:t>يشرفني أن أتقدم إلى سيادتكم بطلبي المتمثل في الحصول</w:t>
-      </w:r>
-      <w:r>
-        <w:rPr>
-          <w:rFonts w:ascii="Arabic Typesetting" w:hAnsi="Arabic Typesetting" w:cs="Arabic Typesetting"/>
-          <w:b/>
-          <w:bCs/>
-          <w:sz w:val="36"/>
-          <w:szCs w:val="36"/>
-          <w:lang w:val="af-ZA" w:bidi="ar-DZ"/>
-        </w:rPr>
-        <w:t xml:space="preserve"> </w:t>
-      </w:r>
-      <w:r>
-        <w:rPr>
-          <w:rFonts w:ascii="Arabic Typesetting" w:hAnsi="Arabic Typesetting" w:cs="Arabic Typesetting"/>
-          <w:b/>
-          <w:bCs/>
-          <w:sz w:val="36"/>
-          <w:szCs w:val="36"/>
-          <w:rtl/>
-          <w:lang w:val="af-ZA" w:bidi="ar-DZ"/>
-        </w:rPr>
-        <w:t xml:space="preserve">على يد </w:t>
-      </w:r>
-      <w:r>
-        <w:rPr>
-          <w:rFonts w:ascii="Arabic Typesetting" w:hAnsi="Arabic Typesetting" w:cs="Arabic Typesetting"/>
-          <w:b/>
-          <w:bCs/>
-          <w:sz w:val="36"/>
-          <w:szCs w:val="36"/>
-          <w:rtl/>
-          <w:lang w:val="af-ZA" w:bidi="ar-DZ"/>
-        </w:rPr>
-        <w:t>عاملة:</w:t>
-      </w:r>
     </w:p>
     <w:tbl>
       <w:tblPr>
         <w:tblStyle w:val="Grilledutableau"/>
         <w:bidiVisual/>
         <w:tblW w:w="0" w:type="auto"/>
-        <w:tblInd w:w="790" w:type="dxa"/>
+        <w:tblInd w:w="953" w:type="dxa"/>
         <w:tblLook w:val="04A0" w:firstRow="1" w:lastRow="0" w:firstColumn="1" w:lastColumn="0" w:noHBand="0" w:noVBand="1"/>
       </w:tblPr>
       <w:tblGrid>
-        <w:gridCol w:w="3269"/>
+        <w:gridCol w:w="3106"/>
         <w:gridCol w:w="3603"/>
         <w:gridCol w:w="747"/>
-        <w:gridCol w:w="1707"/>
+        <w:gridCol w:w="1758"/>
       </w:tblGrid>
       <w:tr>
         <w:trPr>
@@ -1290,15 +1507,16 @@
         </w:trPr>
         <w:tc>
           <w:tcPr>
-            <w:tcW w:w="3269" w:type="dxa"/>
-          </w:tcPr>
-          <w:p>
-            <w:pPr>
-              <w:tabs>
-                <w:tab w:val="left" w:pos="-142"/>
-              </w:tabs>
-              <w:bidi/>
-              <w:ind w:right="137"/>
+            <w:tcW w:w="3106" w:type="dxa"/>
+          </w:tcPr>
+          <w:p>
+            <w:pPr>
+              <w:tabs>
+                <w:tab w:val="left" w:pos="-142"/>
+              </w:tabs>
+              <w:bidi/>
+              <w:ind w:right="137"/>
+              <w:jc w:val="center"/>
               <w:rPr>
                 <w:rFonts w:ascii="Arabic Typesetting" w:hAnsi="Arabic Typesetting" w:cs="Arabic Typesetting"/>
                 <w:b/>
@@ -1397,7 +1615,7 @@
         </w:tc>
         <w:tc>
           <w:tcPr>
-            <w:tcW w:w="1707" w:type="dxa"/>
+            <w:tcW w:w="1758" w:type="dxa"/>
           </w:tcPr>
           <w:p>
             <w:pPr>
@@ -1439,7 +1657,7 @@
         </w:trPr>
         <w:tc>
           <w:tcPr>
-            <w:tcW w:w="3269" w:type="dxa"/>
+            <w:tcW w:w="3106" w:type="dxa"/>
           </w:tcPr>
           <w:p>
             <w:pPr>
@@ -1510,7 +1728,7 @@
         </w:tc>
         <w:tc>
           <w:tcPr>
-            <w:tcW w:w="1707" w:type="dxa"/>
+            <w:tcW w:w="1758" w:type="dxa"/>
           </w:tcPr>
           <w:p>
             <w:pPr>
@@ -1540,7 +1758,7 @@
         </w:trPr>
         <w:tc>
           <w:tcPr>
-            <w:tcW w:w="3269" w:type="dxa"/>
+            <w:tcW w:w="3106" w:type="dxa"/>
           </w:tcPr>
           <w:p>
             <w:pPr>
@@ -1611,7 +1829,7 @@
         </w:tc>
         <w:tc>
           <w:tcPr>
-            <w:tcW w:w="1707" w:type="dxa"/>
+            <w:tcW w:w="1758" w:type="dxa"/>
           </w:tcPr>
           <w:p>
             <w:pPr>
@@ -1640,7 +1858,7 @@
         </w:trPr>
         <w:tc>
           <w:tcPr>
-            <w:tcW w:w="3269" w:type="dxa"/>
+            <w:tcW w:w="3106" w:type="dxa"/>
           </w:tcPr>
           <w:p>
             <w:pPr>
@@ -1709,7 +1927,7 @@
         </w:tc>
         <w:tc>
           <w:tcPr>
-            <w:tcW w:w="1707" w:type="dxa"/>
+            <w:tcW w:w="1758" w:type="dxa"/>
           </w:tcPr>
           <w:p>
             <w:pPr>
@@ -1737,7 +1955,7 @@
         </w:trPr>
         <w:tc>
           <w:tcPr>
-            <w:tcW w:w="3269" w:type="dxa"/>
+            <w:tcW w:w="3106" w:type="dxa"/>
           </w:tcPr>
           <w:p>
             <w:pPr>
@@ -1806,7 +2024,7 @@
         </w:tc>
         <w:tc>
           <w:tcPr>
-            <w:tcW w:w="1707" w:type="dxa"/>
+            <w:tcW w:w="1758" w:type="dxa"/>
           </w:tcPr>
           <w:p>
             <w:pPr>
@@ -1834,7 +2052,7 @@
         </w:trPr>
         <w:tc>
           <w:tcPr>
-            <w:tcW w:w="3269" w:type="dxa"/>
+            <w:tcW w:w="3106" w:type="dxa"/>
           </w:tcPr>
           <w:p>
             <w:pPr>
@@ -1903,7 +2121,7 @@
         </w:tc>
         <w:tc>
           <w:tcPr>
-            <w:tcW w:w="1707" w:type="dxa"/>
+            <w:tcW w:w="1758" w:type="dxa"/>
           </w:tcPr>
           <w:p>
             <w:pPr>
@@ -1931,7 +2149,7 @@
         </w:trPr>
         <w:tc>
           <w:tcPr>
-            <w:tcW w:w="3269" w:type="dxa"/>
+            <w:tcW w:w="3106" w:type="dxa"/>
           </w:tcPr>
           <w:p>
             <w:pPr>
@@ -2000,7 +2218,104 @@
         </w:tc>
         <w:tc>
           <w:tcPr>
-            <w:tcW w:w="1707" w:type="dxa"/>
+            <w:tcW w:w="1758" w:type="dxa"/>
+          </w:tcPr>
+          <w:p>
+            <w:pPr>
+              <w:tabs>
+                <w:tab w:val="left" w:pos="-142"/>
+              </w:tabs>
+              <w:bidi/>
+              <w:ind w:right="137"/>
+              <w:rPr>
+                <w:rFonts w:ascii="Arabic Typesetting" w:hAnsi="Arabic Typesetting" w:cs="Arabic Typesetting"/>
+                <w:b/>
+                <w:bCs/>
+                <w:sz w:val="36"/>
+                <w:szCs w:val="36"/>
+                <w:rtl/>
+                <w:lang w:val="af-ZA" w:bidi="ar-DZ"/>
+              </w:rPr>
+            </w:pPr>
+          </w:p>
+        </w:tc>
+      </w:tr>
+      <w:tr>
+        <w:trPr>
+          <w:trHeight w:val="427"/>
+        </w:trPr>
+        <w:tc>
+          <w:tcPr>
+            <w:tcW w:w="3106" w:type="dxa"/>
+          </w:tcPr>
+          <w:p>
+            <w:pPr>
+              <w:tabs>
+                <w:tab w:val="left" w:pos="-142"/>
+              </w:tabs>
+              <w:bidi/>
+              <w:ind w:right="137"/>
+              <w:rPr>
+                <w:rFonts w:ascii="Arabic Typesetting" w:hAnsi="Arabic Typesetting" w:cs="Arabic Typesetting"/>
+                <w:b/>
+                <w:bCs/>
+                <w:sz w:val="36"/>
+                <w:szCs w:val="36"/>
+                <w:rtl/>
+                <w:lang w:val="af-ZA" w:bidi="ar-DZ"/>
+              </w:rPr>
+            </w:pPr>
+          </w:p>
+        </w:tc>
+        <w:tc>
+          <w:tcPr>
+            <w:tcW w:w="3603" w:type="dxa"/>
+          </w:tcPr>
+          <w:p>
+            <w:pPr>
+              <w:tabs>
+                <w:tab w:val="left" w:pos="-142"/>
+              </w:tabs>
+              <w:bidi/>
+              <w:ind w:right="137"/>
+              <w:rPr>
+                <w:rFonts w:ascii="Arabic Typesetting" w:hAnsi="Arabic Typesetting" w:cs="Arabic Typesetting"/>
+                <w:b/>
+                <w:bCs/>
+                <w:sz w:val="36"/>
+                <w:szCs w:val="36"/>
+                <w:rtl/>
+                <w:lang w:val="af-ZA" w:bidi="ar-DZ"/>
+              </w:rPr>
+            </w:pPr>
+          </w:p>
+        </w:tc>
+        <w:tc>
+          <w:tcPr>
+            <w:tcW w:w="747" w:type="dxa"/>
+          </w:tcPr>
+          <w:p>
+            <w:pPr>
+              <w:tabs>
+                <w:tab w:val="left" w:pos="-142"/>
+              </w:tabs>
+              <w:bidi/>
+              <w:ind w:right="137"/>
+              <w:rPr>
+                <w:rFonts w:ascii="Arabic Typesetting" w:hAnsi="Arabic Typesetting" w:cs="Arabic Typesetting"/>
+                <w:b/>
+                <w:bCs/>
+                <w:sz w:val="36"/>
+                <w:szCs w:val="36"/>
+                <w:rtl/>
+                <w:lang w:val="af-ZA" w:bidi="ar-DZ"/>
+              </w:rPr>
+            </w:pPr>
+          </w:p>
+        </w:tc>
+        <w:tc>
+          <w:tcPr>
+            <w:tcW w:w="1758" w:type="dxa"/>
           </w:tcPr>
           <w:p>
             <w:pPr>
@@ -2577,12 +2892,24 @@
           <w:rFonts w:hint="cs"/>
           <w:b/>
           <w:bCs/>
+          <w:sz w:val="32"/>
+          <w:szCs w:val="32"/>
+          <w:rtl/>
+          <w:lang w:val="af-ZA" w:bidi="ar-DZ"/>
+        </w:rPr>
+        <w:t>تقبلوا مني فائق الاحترام و التقدير</w:t>
+      </w:r>
+      <w:r>
+        <w:rPr>
+          <w:rFonts w:hint="cs"/>
+          <w:b/>
+          <w:bCs/>
           <w:sz w:val="36"/>
           <w:szCs w:val="36"/>
           <w:rtl/>
           <w:lang w:val="af-ZA" w:bidi="ar-DZ"/>
         </w:rPr>
-        <w:t>تقبلوا مني فائق الاحترام و التقدير.</w:t>
+        <w:t>.</w:t>
       </w:r>
     </w:p>
     <w:p>
@@ -2623,7 +2950,19 @@
           <w:szCs w:val="36"/>
           <w:lang w:val="af-ZA" w:bidi="ar-DZ"/>
         </w:rPr>
-        <w:t xml:space="preserve">                                                                                                   </w:t>
+        <w:t xml:space="preserve">                                                                                    </w:t>
+      </w:r>
+      <w:bookmarkStart w:id="0" w:name="_GoBack"/>
+      <w:bookmarkEnd w:id="0"/>
+      <w:r>
+        <w:rPr>
+          <w:b/>
+          <w:bCs/>
+          <w:sz w:val="36"/>
+          <w:szCs w:val="36"/>
+          <w:lang w:val="af-ZA" w:bidi="ar-DZ"/>
+        </w:rPr>
+        <w:t xml:space="preserve">               </w:t>
       </w:r>
       <w:r>
         <w:rPr>
@@ -4745,7 +5084,7 @@
 </file>
 
 <file path=customXml/itemProps2.xml><?xml version="1.0" encoding="utf-8"?>
-<ds:datastoreItem xmlns:ds="http://schemas.openxmlformats.org/officeDocument/2006/customXml" ds:itemID="{3A76E14C-D43B-4B0F-87F3-E60740FBC511}">
+<ds:datastoreItem xmlns:ds="http://schemas.openxmlformats.org/officeDocument/2006/customXml" ds:itemID="{015BAAD6-CB3A-4FA4-A958-D9EC04BD0302}">
   <ds:schemaRefs>
     <ds:schemaRef ds:uri="http://schemas.openxmlformats.org/officeDocument/2006/bibliography"/>
   </ds:schemaRefs>

</xml_diff>